<commit_message>
update pedoman ; tamnahan install pysal
</commit_message>
<xml_diff>
--- a/Dokumentasi DEGURBA 02-03.docx
+++ b/Dokumentasi DEGURBA 02-03.docx
@@ -169,6 +169,7 @@
       </w:pPr>
       <w:r>
         <w:rPr>
+          <w:noProof/>
           <w:lang w:val="en-US"/>
         </w:rPr>
         <w:drawing>
@@ -307,6 +308,7 @@
       </w:pPr>
       <w:r>
         <w:rPr>
+          <w:noProof/>
           <w:lang w:val="en-US"/>
         </w:rPr>
         <w:drawing>
@@ -666,6 +668,7 @@
       </w:r>
       <w:r>
         <w:rPr>
+          <w:noProof/>
           <w:lang w:val="en-US"/>
         </w:rPr>
         <w:drawing>
@@ -942,6 +945,7 @@
       </w:r>
       <w:r>
         <w:rPr>
+          <w:noProof/>
           <w:lang w:val="en-US"/>
         </w:rPr>
         <w:drawing>
@@ -1086,6 +1090,7 @@
       </w:pPr>
       <w:r>
         <w:rPr>
+          <w:noProof/>
           <w:lang w:val="en-US"/>
         </w:rPr>
         <w:drawing>
@@ -1258,6 +1263,7 @@
       </w:r>
       <w:r>
         <w:rPr>
+          <w:noProof/>
           <w:lang w:val="en-US"/>
         </w:rPr>
         <w:drawing>
@@ -1485,6 +1491,7 @@
       </w:pPr>
       <w:r>
         <w:rPr>
+          <w:noProof/>
           <w:lang w:val="en-US"/>
         </w:rPr>
         <w:lastRenderedPageBreak/>
@@ -1677,6 +1684,133 @@
       <w:pPr>
         <w:pStyle w:val="ListParagraph"/>
         <w:numPr>
+          <w:ilvl w:val="1"/>
+          <w:numId w:val="11"/>
+        </w:numPr>
+        <w:rPr>
+          <w:lang w:val="en-US"/>
+        </w:rPr>
+      </w:pPr>
+      <w:r>
+        <w:rPr>
+          <w:lang w:val="en-US"/>
+        </w:rPr>
+        <w:t xml:space="preserve">Note: </w:t>
+      </w:r>
+      <w:proofErr w:type="spellStart"/>
+      <w:r>
+        <w:rPr>
+          <w:lang w:val="en-US"/>
+        </w:rPr>
+        <w:t>apabila</w:t>
+      </w:r>
+      <w:proofErr w:type="spellEnd"/>
+      <w:r>
+        <w:rPr>
+          <w:lang w:val="en-US"/>
+        </w:rPr>
+        <w:t xml:space="preserve"> </w:t>
+      </w:r>
+      <w:proofErr w:type="spellStart"/>
+      <w:r>
+        <w:rPr>
+          <w:lang w:val="en-US"/>
+        </w:rPr>
+        <w:t>ada</w:t>
+      </w:r>
+      <w:proofErr w:type="spellEnd"/>
+      <w:r>
+        <w:rPr>
+          <w:lang w:val="en-US"/>
+        </w:rPr>
+        <w:t xml:space="preserve"> error </w:t>
+      </w:r>
+      <w:proofErr w:type="spellStart"/>
+      <w:r>
+        <w:rPr>
+          <w:lang w:val="en-US"/>
+        </w:rPr>
+        <w:t>pysal</w:t>
+      </w:r>
+      <w:proofErr w:type="spellEnd"/>
+      <w:r>
+        <w:rPr>
+          <w:lang w:val="en-US"/>
+        </w:rPr>
+        <w:t xml:space="preserve"> </w:t>
+      </w:r>
+      <w:proofErr w:type="spellStart"/>
+      <w:r>
+        <w:rPr>
+          <w:lang w:val="en-US"/>
+        </w:rPr>
+        <w:t>belum</w:t>
+      </w:r>
+      <w:proofErr w:type="spellEnd"/>
+      <w:r>
+        <w:rPr>
+          <w:lang w:val="en-US"/>
+        </w:rPr>
+        <w:t xml:space="preserve"> </w:t>
+      </w:r>
+      <w:proofErr w:type="spellStart"/>
+      <w:r>
+        <w:rPr>
+          <w:lang w:val="en-US"/>
+        </w:rPr>
+        <w:t>diinstall</w:t>
+      </w:r>
+      <w:proofErr w:type="spellEnd"/>
+      <w:r>
+        <w:rPr>
+          <w:lang w:val="en-US"/>
+        </w:rPr>
+        <w:t xml:space="preserve">=&gt; run code </w:t>
+      </w:r>
+      <w:proofErr w:type="spellStart"/>
+      <w:r>
+        <w:rPr>
+          <w:lang w:val="en-US"/>
+        </w:rPr>
+        <w:t>berikut</w:t>
+      </w:r>
+      <w:proofErr w:type="spellEnd"/>
+      <w:r>
+        <w:rPr>
+          <w:lang w:val="en-US"/>
+        </w:rPr>
+        <w:t>:</w:t>
+      </w:r>
+    </w:p>
+    <w:p>
+      <w:pPr>
+        <w:pStyle w:val="ListParagraph"/>
+        <w:ind w:left="1440"/>
+        <w:rPr>
+          <w:lang w:val="en-US"/>
+        </w:rPr>
+      </w:pPr>
+      <w:proofErr w:type="gramStart"/>
+      <w:r>
+        <w:rPr>
+          <w:lang w:val="en-US"/>
+        </w:rPr>
+        <w:t>!</w:t>
+      </w:r>
+      <w:proofErr w:type="gramEnd"/>
+      <w:r>
+        <w:rPr>
+          <w:lang w:val="en-US"/>
+        </w:rPr>
+        <w:t>pip install pysal</w:t>
+      </w:r>
+      <w:bookmarkStart w:id="0" w:name="_GoBack"/>
+      <w:bookmarkEnd w:id="0"/>
+    </w:p>
+    <w:p>
+      <w:pPr>
+        <w:pStyle w:val="ListParagraph"/>
+        <w:numPr>
           <w:ilvl w:val="0"/>
           <w:numId w:val="1"/>
         </w:numPr>
@@ -1811,6 +1945,7 @@
       </w:pPr>
       <w:r>
         <w:rPr>
+          <w:noProof/>
           <w:lang w:val="en-US"/>
         </w:rPr>
         <w:drawing>
@@ -2178,6 +2313,7 @@
       </w:pPr>
       <w:r>
         <w:rPr>
+          <w:noProof/>
           <w:lang w:val="en-US"/>
         </w:rPr>
         <w:drawing>
@@ -2275,25 +2411,7 @@
         <w:rPr>
           <w:lang w:val="en-US"/>
         </w:rPr>
-        <w:t xml:space="preserve"> di </w:t>
-      </w:r>
-      <w:r>
-        <w:rPr>
-          <w:lang w:val="en-US"/>
-        </w:rPr>
-        <w:t>3</w:t>
-      </w:r>
-      <w:r>
-        <w:rPr>
-          <w:lang w:val="en-US"/>
-        </w:rPr>
-        <w:t>_</w:t>
-      </w:r>
-      <w:r>
-        <w:rPr>
-          <w:lang w:val="en-US"/>
-        </w:rPr>
-        <w:t xml:space="preserve">small_spatial_unit_degurba </w:t>
+        <w:t xml:space="preserve"> di 3_small_spatial_unit_degurba </w:t>
       </w:r>
       <w:proofErr w:type="spellStart"/>
       <w:r>
@@ -2430,7 +2548,6 @@
         <w:rPr>
           <w:lang w:val="en-US"/>
         </w:rPr>
-        <w:lastRenderedPageBreak/>
         <w:t xml:space="preserve">Buka notebook: </w:t>
       </w:r>
       <w:r>
@@ -2598,6 +2715,7 @@
       </w:pPr>
       <w:r>
         <w:rPr>
+          <w:noProof/>
           <w:lang w:val="en-US"/>
         </w:rPr>
         <w:drawing>
@@ -2877,6 +2995,7 @@
       </w:pPr>
       <w:r>
         <w:rPr>
+          <w:noProof/>
           <w:lang w:val="en-US"/>
         </w:rPr>
         <w:drawing>
@@ -3003,8 +3122,6 @@
         </w:rPr>
         <w:t>fin_rai_osm_degurba_kdprov.gpkg</w:t>
       </w:r>
-      <w:bookmarkStart w:id="0" w:name="_GoBack"/>
-      <w:bookmarkEnd w:id="0"/>
       <w:proofErr w:type="spellEnd"/>
       <w:r>
         <w:rPr>
@@ -3044,21 +3161,7 @@
         <w:rPr>
           <w:lang w:val="en-US"/>
         </w:rPr>
-        <w:t>Degr</w:t>
-      </w:r>
-      <w:proofErr w:type="spellStart"/>
-      <w:r>
-        <w:rPr>
-          <w:lang w:val="en-US"/>
-        </w:rPr>
-        <w:t xml:space="preserve">ee </w:t>
-      </w:r>
-      <w:proofErr w:type="spellEnd"/>
-      <w:r>
-        <w:rPr>
-          <w:lang w:val="en-US"/>
-        </w:rPr>
-        <w:t xml:space="preserve">of </w:t>
+        <w:t xml:space="preserve">Degree of </w:t>
       </w:r>
       <w:proofErr w:type="spellStart"/>
       <w:r>

</xml_diff>